<commit_message>
ytterligare lite på usecases
</commit_message>
<xml_diff>
--- a/Uppgift 3 KRAV OCH USECASES/Krav Den Glade Piraten.docx
+++ b/Uppgift 3 KRAV OCH USECASES/Krav Den Glade Piraten.docx
@@ -723,7 +723,7 @@
               <w:rPr>
                 <w:rFonts w:ascii="Times New Roman" w:hAnsi="Times New Roman" w:cs="Times New Roman"/>
               </w:rPr>
-              <w:t>, AF1.1, AF1.2</w:t>
+              <w:t>, AF1.1</w:t>
             </w:r>
           </w:p>
         </w:tc>
@@ -767,12 +767,6 @@
                 <w:rFonts w:ascii="Times New Roman" w:hAnsi="Times New Roman" w:cs="Times New Roman"/>
               </w:rPr>
             </w:pPr>
-            <w:r>
-              <w:rPr>
-                <w:rFonts w:ascii="Times New Roman" w:hAnsi="Times New Roman" w:cs="Times New Roman"/>
-              </w:rPr>
-              <w:t>4</w:t>
-            </w:r>
           </w:p>
         </w:tc>
         <w:tc>
@@ -785,12 +779,6 @@
                 <w:rFonts w:ascii="Times New Roman" w:hAnsi="Times New Roman" w:cs="Times New Roman"/>
               </w:rPr>
             </w:pPr>
-            <w:r>
-              <w:rPr>
-                <w:rFonts w:ascii="Times New Roman" w:hAnsi="Times New Roman" w:cs="Times New Roman"/>
-              </w:rPr>
-              <w:t>3</w:t>
-            </w:r>
           </w:p>
         </w:tc>
         <w:tc>
@@ -803,12 +791,6 @@
                 <w:rFonts w:ascii="Times New Roman" w:hAnsi="Times New Roman" w:cs="Times New Roman"/>
               </w:rPr>
             </w:pPr>
-            <w:r>
-              <w:rPr>
-                <w:rFonts w:ascii="Times New Roman" w:hAnsi="Times New Roman" w:cs="Times New Roman"/>
-              </w:rPr>
-              <w:t>4</w:t>
-            </w:r>
           </w:p>
         </w:tc>
         <w:tc>
@@ -821,12 +803,6 @@
                 <w:rFonts w:ascii="Times New Roman" w:hAnsi="Times New Roman" w:cs="Times New Roman"/>
               </w:rPr>
             </w:pPr>
-            <w:r>
-              <w:rPr>
-                <w:rFonts w:ascii="Times New Roman" w:hAnsi="Times New Roman" w:cs="Times New Roman"/>
-              </w:rPr>
-              <w:t>6</w:t>
-            </w:r>
           </w:p>
         </w:tc>
       </w:tr>
@@ -903,13 +879,7 @@
               <w:rPr>
                 <w:rFonts w:ascii="Times New Roman" w:hAnsi="Times New Roman" w:cs="Times New Roman"/>
               </w:rPr>
-              <w:t xml:space="preserve">, </w:t>
-            </w:r>
-            <w:r>
-              <w:rPr>
-                <w:rFonts w:ascii="Times New Roman" w:hAnsi="Times New Roman" w:cs="Times New Roman"/>
-              </w:rPr>
-              <w:t>AF1.1, AF1.2</w:t>
+              <w:t>, AF1.1, AF1.2</w:t>
             </w:r>
           </w:p>
         </w:tc>
@@ -1109,13 +1079,7 @@
               <w:rPr>
                 <w:rFonts w:ascii="Times New Roman" w:hAnsi="Times New Roman" w:cs="Times New Roman"/>
               </w:rPr>
-              <w:t xml:space="preserve">, </w:t>
-            </w:r>
-            <w:r>
-              <w:rPr>
-                <w:rFonts w:ascii="Times New Roman" w:hAnsi="Times New Roman" w:cs="Times New Roman"/>
-              </w:rPr>
-              <w:t>AF1.1, AF1.2</w:t>
+              <w:t>, AF1.1, AF1.2</w:t>
             </w:r>
           </w:p>
         </w:tc>
@@ -2038,8 +2002,6 @@
         </w:rPr>
         <w:t xml:space="preserve">som administratör </w:t>
       </w:r>
-      <w:bookmarkStart w:id="0" w:name="_GoBack"/>
-      <w:bookmarkEnd w:id="0"/>
       <w:r>
         <w:rPr>
           <w:rFonts w:ascii="Times New Roman" w:hAnsi="Times New Roman" w:cs="Times New Roman"/>
@@ -2119,43 +2081,37 @@
       <w:r>
         <w:rPr>
           <w:rFonts w:ascii="Times New Roman" w:hAnsi="Times New Roman" w:cs="Times New Roman"/>
-          <w:sz w:val="24"/>
-          <w:szCs w:val="24"/>
-        </w:rPr>
-        <w:t>AF</w:t>
-      </w:r>
-      <w:r>
-        <w:rPr>
-          <w:rFonts w:ascii="Times New Roman" w:hAnsi="Times New Roman" w:cs="Times New Roman"/>
-          <w:sz w:val="24"/>
-          <w:szCs w:val="24"/>
-        </w:rPr>
-        <w:t xml:space="preserve"> 1.1 </w:t>
-      </w:r>
-      <w:r>
-        <w:rPr>
-          <w:rFonts w:ascii="Times New Roman" w:hAnsi="Times New Roman" w:cs="Times New Roman"/>
-          <w:sz w:val="24"/>
-          <w:szCs w:val="24"/>
-        </w:rPr>
-        <w:t>Lägga till medlem</w:t>
-      </w:r>
-    </w:p>
-    <w:p>
-      <w:pPr>
-        <w:rPr>
-          <w:rFonts w:ascii="Times New Roman" w:hAnsi="Times New Roman" w:cs="Times New Roman"/>
-          <w:sz w:val="24"/>
-          <w:szCs w:val="24"/>
-        </w:rPr>
-      </w:pPr>
-      <w:r>
-        <w:rPr>
-          <w:rFonts w:ascii="Times New Roman" w:hAnsi="Times New Roman" w:cs="Times New Roman"/>
-          <w:sz w:val="24"/>
-          <w:szCs w:val="24"/>
-        </w:rPr>
-        <w:t>Af 1.2 B</w:t>
+          <w:b/>
+          <w:sz w:val="24"/>
+          <w:szCs w:val="24"/>
+        </w:rPr>
+        <w:t>AF 1.1</w:t>
+      </w:r>
+      <w:r>
+        <w:rPr>
+          <w:rFonts w:ascii="Times New Roman" w:hAnsi="Times New Roman" w:cs="Times New Roman"/>
+          <w:sz w:val="24"/>
+          <w:szCs w:val="24"/>
+        </w:rPr>
+        <w:t xml:space="preserve"> </w:t>
+      </w:r>
+      <w:r>
+        <w:rPr>
+          <w:rFonts w:ascii="Times New Roman" w:hAnsi="Times New Roman" w:cs="Times New Roman"/>
+          <w:sz w:val="24"/>
+          <w:szCs w:val="24"/>
+        </w:rPr>
+        <w:t>Lägga till medlem oc</w:t>
+      </w:r>
+      <w:bookmarkStart w:id="0" w:name="_GoBack"/>
+      <w:bookmarkEnd w:id="0"/>
+      <w:r>
+        <w:rPr>
+          <w:rFonts w:ascii="Times New Roman" w:hAnsi="Times New Roman" w:cs="Times New Roman"/>
+          <w:sz w:val="24"/>
+          <w:szCs w:val="24"/>
+        </w:rPr>
+        <w:t>h b</w:t>
       </w:r>
       <w:r>
         <w:rPr>
@@ -2177,6 +2133,7 @@
       <w:r>
         <w:rPr>
           <w:rFonts w:ascii="Times New Roman" w:hAnsi="Times New Roman" w:cs="Times New Roman"/>
+          <w:b/>
           <w:sz w:val="24"/>
           <w:szCs w:val="24"/>
         </w:rPr>
@@ -2189,6 +2146,32 @@
           <w:szCs w:val="24"/>
         </w:rPr>
         <w:t xml:space="preserve"> Ta bort medlem, samt respektive båtplatser.</w:t>
+      </w:r>
+    </w:p>
+    <w:p>
+      <w:pPr>
+        <w:rPr>
+          <w:rFonts w:ascii="Times New Roman" w:hAnsi="Times New Roman" w:cs="Times New Roman"/>
+          <w:sz w:val="24"/>
+          <w:szCs w:val="24"/>
+        </w:rPr>
+      </w:pPr>
+      <w:r>
+        <w:rPr>
+          <w:rFonts w:ascii="Times New Roman" w:hAnsi="Times New Roman" w:cs="Times New Roman"/>
+          <w:b/>
+          <w:sz w:val="24"/>
+          <w:szCs w:val="24"/>
+        </w:rPr>
+        <w:t>AF 1.3</w:t>
+      </w:r>
+      <w:r>
+        <w:rPr>
+          <w:rFonts w:ascii="Times New Roman" w:hAnsi="Times New Roman" w:cs="Times New Roman"/>
+          <w:sz w:val="24"/>
+          <w:szCs w:val="24"/>
+        </w:rPr>
+        <w:t xml:space="preserve"> Ta bort båtplats.</w:t>
       </w:r>
     </w:p>
     <w:p>
@@ -2221,6 +2204,7 @@
       <w:r>
         <w:rPr>
           <w:rFonts w:ascii="Times New Roman" w:hAnsi="Times New Roman" w:cs="Times New Roman"/>
+          <w:b/>
           <w:sz w:val="24"/>
           <w:szCs w:val="24"/>
         </w:rPr>
@@ -2254,6 +2238,7 @@
       <w:r>
         <w:rPr>
           <w:rFonts w:ascii="Times New Roman" w:hAnsi="Times New Roman" w:cs="Times New Roman"/>
+          <w:b/>
           <w:sz w:val="24"/>
           <w:szCs w:val="24"/>
         </w:rPr>
@@ -3432,7 +3417,7 @@
 </file>
 
 <file path=customXml/itemProps1.xml><?xml version="1.0" encoding="utf-8"?>
-<ds:datastoreItem xmlns:ds="http://schemas.openxmlformats.org/officeDocument/2006/customXml" ds:itemID="{50DE8F39-2EAE-4F9E-8597-4AB5D0B583F6}">
+<ds:datastoreItem xmlns:ds="http://schemas.openxmlformats.org/officeDocument/2006/customXml" ds:itemID="{8D9A78FC-98A4-4F97-9AB7-821BB0E5ABDB}">
   <ds:schemaRefs>
     <ds:schemaRef ds:uri="http://schemas.openxmlformats.org/officeDocument/2006/bibliography"/>
   </ds:schemaRefs>

</xml_diff>